<commit_message>
17. Advanced React Router - 100%  + 18.Wild Oasis App - 1%
</commit_message>
<xml_diff>
--- a/17. Advanced React Router/Notes.docx
+++ b/17. Advanced React Router/Notes.docx
@@ -121,7 +121,410 @@
         <w:t xml:space="preserve"> createSlice</w:t>
       </w:r>
     </w:p>
+    <w:p>
+      <w:pPr>
+        <w:pStyle w:val="Heading1"/>
+      </w:pPr>
+      <w:r>
+        <w:t>Redux Thunks with createAsyncThunk</w:t>
+      </w:r>
+    </w:p>
+    <w:p>
+      <w:pPr>
+        <w:pStyle w:val="ListParagraph"/>
+        <w:numPr>
+          <w:ilvl w:val="0"/>
+          <w:numId w:val="2"/>
+        </w:numPr>
+      </w:pPr>
+      <w:r>
+        <w:t xml:space="preserve">as mentioned in the previous Notes, we cannot fetch data inside the </w:t>
+      </w:r>
+      <w:r>
+        <w:rPr>
+          <w:b/>
+          <w:bCs/>
+        </w:rPr>
+        <w:t>store</w:t>
+      </w:r>
+    </w:p>
+    <w:p>
+      <w:pPr>
+        <w:pStyle w:val="ListParagraph"/>
+        <w:numPr>
+          <w:ilvl w:val="0"/>
+          <w:numId w:val="2"/>
+        </w:numPr>
+      </w:pPr>
+      <w:r>
+        <w:t xml:space="preserve">That’s why we need to use the Middleware </w:t>
+      </w:r>
+    </w:p>
+    <w:p>
+      <w:pPr>
+        <w:pStyle w:val="ListParagraph"/>
+        <w:numPr>
+          <w:ilvl w:val="0"/>
+          <w:numId w:val="2"/>
+        </w:numPr>
+      </w:pPr>
+      <w:r>
+        <w:t xml:space="preserve">To use the </w:t>
+      </w:r>
+      <w:r>
+        <w:t>M</w:t>
+      </w:r>
+      <w:r>
+        <w:t>iddleware we use the 3</w:t>
+      </w:r>
+      <w:r>
+        <w:rPr>
+          <w:vertAlign w:val="superscript"/>
+        </w:rPr>
+        <w:t>rd</w:t>
+      </w:r>
+      <w:r>
+        <w:t xml:space="preserve"> party library </w:t>
+      </w:r>
+      <w:r>
+        <w:sym w:font="Wingdings" w:char="F0E8"/>
+      </w:r>
+      <w:r>
+        <w:t xml:space="preserve"> T</w:t>
+      </w:r>
+      <w:r>
+        <w:t>h</w:t>
+      </w:r>
+      <w:r>
+        <w:t>unk</w:t>
+      </w:r>
+    </w:p>
     <w:p/>
+    <w:p>
+      <w:pPr>
+        <w:pStyle w:val="ListParagraph"/>
+        <w:numPr>
+          <w:ilvl w:val="0"/>
+          <w:numId w:val="2"/>
+        </w:numPr>
+      </w:pPr>
+      <w:r>
+        <w:t>The createAsyncThunk function has 3 params</w:t>
+      </w:r>
+    </w:p>
+    <w:p>
+      <w:pPr>
+        <w:pStyle w:val="ListParagraph"/>
+        <w:numPr>
+          <w:ilvl w:val="1"/>
+          <w:numId w:val="2"/>
+        </w:numPr>
+      </w:pPr>
+      <w:r>
+        <w:t>A string – the action name</w:t>
+      </w:r>
+    </w:p>
+    <w:p>
+      <w:pPr>
+        <w:pStyle w:val="ListParagraph"/>
+        <w:numPr>
+          <w:ilvl w:val="1"/>
+          <w:numId w:val="2"/>
+        </w:numPr>
+      </w:pPr>
+      <w:r>
+        <w:t>Async function (the thunk itself)</w:t>
+      </w:r>
+    </w:p>
+    <w:p>
+      <w:pPr>
+        <w:pStyle w:val="ListParagraph"/>
+        <w:numPr>
+          <w:ilvl w:val="0"/>
+          <w:numId w:val="2"/>
+        </w:numPr>
+      </w:pPr>
+      <w:r>
+        <w:drawing>
+          <wp:inline distT="0" distB="0" distL="0" distR="0" wp14:anchorId="0043D8E6" wp14:editId="19482690">
+            <wp:extent cx="3907631" cy="1958825"/>
+            <wp:effectExtent l="0" t="0" r="0" b="3810"/>
+            <wp:docPr id="624575317" name="Picture 1" descr="A screen shot of a computer program&#10;&#10;Description automatically generated"/>
+            <wp:cNvGraphicFramePr>
+              <a:graphicFrameLocks xmlns:a="http://schemas.openxmlformats.org/drawingml/2006/main" noChangeAspect="1"/>
+            </wp:cNvGraphicFramePr>
+            <a:graphic xmlns:a="http://schemas.openxmlformats.org/drawingml/2006/main">
+              <a:graphicData uri="http://schemas.openxmlformats.org/drawingml/2006/picture">
+                <pic:pic xmlns:pic="http://schemas.openxmlformats.org/drawingml/2006/picture">
+                  <pic:nvPicPr>
+                    <pic:cNvPr id="624575317" name="Picture 1" descr="A screen shot of a computer program&#10;&#10;Description automatically generated"/>
+                    <pic:cNvPicPr/>
+                  </pic:nvPicPr>
+                  <pic:blipFill>
+                    <a:blip r:embed="rId5"/>
+                    <a:stretch>
+                      <a:fillRect/>
+                    </a:stretch>
+                  </pic:blipFill>
+                  <pic:spPr>
+                    <a:xfrm>
+                      <a:off x="0" y="0"/>
+                      <a:ext cx="3913914" cy="1961975"/>
+                    </a:xfrm>
+                    <a:prstGeom prst="rect">
+                      <a:avLst/>
+                    </a:prstGeom>
+                  </pic:spPr>
+                </pic:pic>
+              </a:graphicData>
+            </a:graphic>
+          </wp:inline>
+        </w:drawing>
+      </w:r>
+    </w:p>
+    <w:p>
+      <w:pPr>
+        <w:pStyle w:val="ListParagraph"/>
+        <w:numPr>
+          <w:ilvl w:val="0"/>
+          <w:numId w:val="2"/>
+        </w:numPr>
+      </w:pPr>
+      <w:r>
+        <w:lastRenderedPageBreak/>
+        <w:t>The createAsyncThunk return 3 action types</w:t>
+      </w:r>
+    </w:p>
+    <w:p>
+      <w:pPr>
+        <w:pStyle w:val="ListParagraph"/>
+        <w:numPr>
+          <w:ilvl w:val="1"/>
+          <w:numId w:val="2"/>
+        </w:numPr>
+      </w:pPr>
+      <w:r>
+        <w:t xml:space="preserve">Pending promise state </w:t>
+      </w:r>
+    </w:p>
+    <w:p>
+      <w:pPr>
+        <w:pStyle w:val="ListParagraph"/>
+        <w:numPr>
+          <w:ilvl w:val="1"/>
+          <w:numId w:val="2"/>
+        </w:numPr>
+      </w:pPr>
+      <w:r>
+        <w:t>Fulfilled promise state</w:t>
+      </w:r>
+    </w:p>
+    <w:p>
+      <w:pPr>
+        <w:pStyle w:val="ListParagraph"/>
+        <w:numPr>
+          <w:ilvl w:val="1"/>
+          <w:numId w:val="2"/>
+        </w:numPr>
+      </w:pPr>
+      <w:r>
+        <w:t>Rejected promise state</w:t>
+      </w:r>
+    </w:p>
+    <w:p>
+      <w:pPr>
+        <w:pStyle w:val="ListParagraph"/>
+        <w:numPr>
+          <w:ilvl w:val="1"/>
+          <w:numId w:val="2"/>
+        </w:numPr>
+      </w:pPr>
+      <w:r>
+        <w:t xml:space="preserve">WE have to </w:t>
+      </w:r>
+      <w:r>
+        <w:rPr>
+          <w:b/>
+          <w:bCs/>
+        </w:rPr>
+        <w:t>HANDLE all these cases in our reducer</w:t>
+      </w:r>
+    </w:p>
+    <w:p>
+      <w:pPr>
+        <w:pStyle w:val="ListParagraph"/>
+        <w:numPr>
+          <w:ilvl w:val="0"/>
+          <w:numId w:val="2"/>
+        </w:numPr>
+      </w:pPr>
+      <w:r>
+        <w:drawing>
+          <wp:inline distT="0" distB="0" distL="0" distR="0" wp14:anchorId="4CBA1EE8" wp14:editId="262E3895">
+            <wp:extent cx="4650581" cy="2920525"/>
+            <wp:effectExtent l="0" t="0" r="0" b="0"/>
+            <wp:docPr id="147970108" name="Picture 1" descr="A screen shot of a computer program&#10;&#10;Description automatically generated"/>
+            <wp:cNvGraphicFramePr>
+              <a:graphicFrameLocks xmlns:a="http://schemas.openxmlformats.org/drawingml/2006/main" noChangeAspect="1"/>
+            </wp:cNvGraphicFramePr>
+            <a:graphic xmlns:a="http://schemas.openxmlformats.org/drawingml/2006/main">
+              <a:graphicData uri="http://schemas.openxmlformats.org/drawingml/2006/picture">
+                <pic:pic xmlns:pic="http://schemas.openxmlformats.org/drawingml/2006/picture">
+                  <pic:nvPicPr>
+                    <pic:cNvPr id="147970108" name="Picture 1" descr="A screen shot of a computer program&#10;&#10;Description automatically generated"/>
+                    <pic:cNvPicPr/>
+                  </pic:nvPicPr>
+                  <pic:blipFill>
+                    <a:blip r:embed="rId6"/>
+                    <a:stretch>
+                      <a:fillRect/>
+                    </a:stretch>
+                  </pic:blipFill>
+                  <pic:spPr>
+                    <a:xfrm>
+                      <a:off x="0" y="0"/>
+                      <a:ext cx="4659485" cy="2926117"/>
+                    </a:xfrm>
+                    <a:prstGeom prst="rect">
+                      <a:avLst/>
+                    </a:prstGeom>
+                  </pic:spPr>
+                </pic:pic>
+              </a:graphicData>
+            </a:graphic>
+          </wp:inline>
+        </w:drawing>
+      </w:r>
+    </w:p>
+    <w:p/>
+    <w:p>
+      <w:pPr>
+        <w:pStyle w:val="Heading1"/>
+      </w:pPr>
+      <w:r>
+        <w:t xml:space="preserve">Fetch data in </w:t>
+      </w:r>
+      <w:r>
+        <w:t>React Router</w:t>
+      </w:r>
+      <w:r>
+        <w:t xml:space="preserve"> without navigation</w:t>
+      </w:r>
+    </w:p>
+    <w:p>
+      <w:pPr>
+        <w:pStyle w:val="ListParagraph"/>
+        <w:numPr>
+          <w:ilvl w:val="0"/>
+          <w:numId w:val="2"/>
+        </w:numPr>
+      </w:pPr>
+      <w:r>
+        <w:t xml:space="preserve">We can </w:t>
+      </w:r>
+      <w:r>
+        <w:rPr>
+          <w:b/>
+          <w:bCs/>
+        </w:rPr>
+        <w:t>fetch</w:t>
+      </w:r>
+      <w:r>
+        <w:t xml:space="preserve"> data that is included in another Route (with loaders)</w:t>
+      </w:r>
+    </w:p>
+    <w:p>
+      <w:pPr>
+        <w:pStyle w:val="ListParagraph"/>
+        <w:numPr>
+          <w:ilvl w:val="0"/>
+          <w:numId w:val="2"/>
+        </w:numPr>
+      </w:pPr>
+      <w:r>
+        <w:t xml:space="preserve">By using </w:t>
+      </w:r>
+      <w:r>
+        <w:rPr>
+          <w:b/>
+          <w:bCs/>
+        </w:rPr>
+        <w:t>useFetcher()</w:t>
+      </w:r>
+      <w:r>
+        <w:t xml:space="preserve"> hook provided by </w:t>
+      </w:r>
+      <w:r>
+        <w:t>React Router</w:t>
+      </w:r>
+    </w:p>
+    <w:p>
+      <w:pPr>
+        <w:pStyle w:val="ListParagraph"/>
+        <w:numPr>
+          <w:ilvl w:val="1"/>
+          <w:numId w:val="2"/>
+        </w:numPr>
+      </w:pPr>
+      <w:r>
+        <w:t>In the Order Status page, we fetch the data from the Menu page, without going to the menu page</w:t>
+      </w:r>
+    </w:p>
+    <w:p>
+      <w:pPr>
+        <w:pStyle w:val="ListParagraph"/>
+        <w:numPr>
+          <w:ilvl w:val="1"/>
+          <w:numId w:val="2"/>
+        </w:numPr>
+      </w:pPr>
+      <w:r>
+        <w:t>So that we can show the menu ingredients for each pizza in the Order</w:t>
+      </w:r>
+    </w:p>
+    <w:p>
+      <w:pPr>
+        <w:pStyle w:val="ListParagraph"/>
+        <w:ind w:left="1440"/>
+      </w:pPr>
+      <w:r>
+        <w:drawing>
+          <wp:inline distT="0" distB="0" distL="0" distR="0" wp14:anchorId="1679A036" wp14:editId="1CE1B52C">
+            <wp:extent cx="5943600" cy="1925320"/>
+            <wp:effectExtent l="0" t="0" r="0" b="0"/>
+            <wp:docPr id="548303312" name="Picture 1"/>
+            <wp:cNvGraphicFramePr>
+              <a:graphicFrameLocks xmlns:a="http://schemas.openxmlformats.org/drawingml/2006/main" noChangeAspect="1"/>
+            </wp:cNvGraphicFramePr>
+            <a:graphic xmlns:a="http://schemas.openxmlformats.org/drawingml/2006/main">
+              <a:graphicData uri="http://schemas.openxmlformats.org/drawingml/2006/picture">
+                <pic:pic xmlns:pic="http://schemas.openxmlformats.org/drawingml/2006/picture">
+                  <pic:nvPicPr>
+                    <pic:cNvPr id="548303312" name=""/>
+                    <pic:cNvPicPr/>
+                  </pic:nvPicPr>
+                  <pic:blipFill>
+                    <a:blip r:embed="rId7"/>
+                    <a:stretch>
+                      <a:fillRect/>
+                    </a:stretch>
+                  </pic:blipFill>
+                  <pic:spPr>
+                    <a:xfrm>
+                      <a:off x="0" y="0"/>
+                      <a:ext cx="5943600" cy="1925320"/>
+                    </a:xfrm>
+                    <a:prstGeom prst="rect">
+                      <a:avLst/>
+                    </a:prstGeom>
+                  </pic:spPr>
+                </pic:pic>
+              </a:graphicData>
+            </a:graphic>
+          </wp:inline>
+        </w:drawing>
+      </w:r>
+    </w:p>
     <w:sectPr>
       <w:pgSz w:w="12240" w:h="15840"/>
       <w:pgMar w:top="1440" w:right="1440" w:bottom="1440" w:left="1440" w:header="720" w:footer="720" w:gutter="0"/>

</xml_diff>